<commit_message>
bnerin doc surat undangan penawaran harga
</commit_message>
<xml_diff>
--- a/templates/6 Surat Undangan Penawaran Harga.docx
+++ b/templates/6 Surat Undangan Penawaran Harga.docx
@@ -1,6 +1,6 @@
 
 <file path=word/document.xml><?xml version="1.0" encoding="utf-8"?>
-<w:document xmlns:wpc="http://schemas.microsoft.com/office/word/2010/wordprocessingCanvas" xmlns:mc="http://schemas.openxmlformats.org/markup-compatibility/2006" xmlns:o="urn:schemas-microsoft-com:office:office" xmlns:r="http://schemas.openxmlformats.org/officeDocument/2006/relationships" xmlns:m="http://schemas.openxmlformats.org/officeDocument/2006/math" xmlns:v="urn:schemas-microsoft-com:vml" xmlns:wp14="http://schemas.microsoft.com/office/word/2010/wordprocessingDrawing" xmlns:wp="http://schemas.openxmlformats.org/drawingml/2006/wordprocessingDrawing" xmlns:w10="urn:schemas-microsoft-com:office:word" xmlns:w="http://schemas.openxmlformats.org/wordprocessingml/2006/main" xmlns:w14="http://schemas.microsoft.com/office/word/2010/wordml" xmlns:wpg="http://schemas.microsoft.com/office/word/2010/wordprocessingGroup" xmlns:wpi="http://schemas.microsoft.com/office/word/2010/wordprocessingInk" xmlns:wne="http://schemas.microsoft.com/office/word/2006/wordml" xmlns:wps="http://schemas.microsoft.com/office/word/2010/wordprocessingShape" mc:Ignorable="w14 wp14">
+<w:document xmlns:ve="http://schemas.openxmlformats.org/markup-compatibility/2006" xmlns:o="urn:schemas-microsoft-com:office:office" xmlns:r="http://schemas.openxmlformats.org/officeDocument/2006/relationships" xmlns:m="http://schemas.openxmlformats.org/officeDocument/2006/math" xmlns:v="urn:schemas-microsoft-com:vml" xmlns:wp="http://schemas.openxmlformats.org/drawingml/2006/wordprocessingDrawing" xmlns:w10="urn:schemas-microsoft-com:office:word" xmlns:w="http://schemas.openxmlformats.org/wordprocessingml/2006/main" xmlns:wne="http://schemas.microsoft.com/office/word/2006/wordml">
   <w:body>
     <w:p>
       <w:pPr>
@@ -20,19 +20,37 @@
         <w:rPr>
           <w:lang w:val="id-ID"/>
         </w:rPr>
-        <w:t>Tgl</w:t>
-      </w:r>
-      <w:r>
-        <w:t xml:space="preserve"> #</w:t>
-      </w:r>
-      <w:r>
-        <w:rPr>
-          <w:highlight w:val="cyan"/>
-        </w:rPr>
-        <w:t>tanggal</w:t>
-      </w:r>
-      <w:r>
-        <w:t>#</w:t>
+        <w:t>T</w:t>
+      </w:r>
+      <w:r>
+        <w:t>ang</w:t>
+      </w:r>
+      <w:r>
+        <w:rPr>
+          <w:lang w:val="id-ID"/>
+        </w:rPr>
+        <w:t>g</w:t>
+      </w:r>
+      <w:r>
+        <w:t>a</w:t>
+      </w:r>
+      <w:r>
+        <w:rPr>
+          <w:lang w:val="id-ID"/>
+        </w:rPr>
+        <w:t>l</w:t>
+      </w:r>
+      <w:r>
+        <w:t xml:space="preserve"> </w:t>
+      </w:r>
+      <w:r>
+        <w:t xml:space="preserve"> </w:t>
+      </w:r>
+      <w:r>
+        <w:rPr>
+          <w:highlight w:val="yellow"/>
+        </w:rPr>
+        <w:t>#tanggal#</w:t>
       </w:r>
     </w:p>
     <w:p>
@@ -68,9 +86,8 @@
           <w:i w:val="0"/>
           <w:sz w:val="20"/>
           <w:szCs w:val="20"/>
-          <w:lang w:val="fi-FI"/>
-        </w:rPr>
-        <w:t>Nomor         : #</w:t>
+        </w:rPr>
+        <w:t xml:space="preserve">  </w:t>
       </w:r>
       <w:r>
         <w:rPr>
@@ -78,20 +95,20 @@
           <w:i w:val="0"/>
           <w:sz w:val="20"/>
           <w:szCs w:val="20"/>
+          <w:lang w:val="fi-FI"/>
+        </w:rPr>
+        <w:t xml:space="preserve">Nomor         : </w:t>
+      </w:r>
+      <w:r>
+        <w:rPr>
+          <w:b w:val="0"/>
+          <w:i w:val="0"/>
+          <w:sz w:val="20"/>
+          <w:szCs w:val="20"/>
           <w:highlight w:val="yellow"/>
           <w:lang w:val="fi-FI"/>
         </w:rPr>
-        <w:t>nomor</w:t>
-      </w:r>
-      <w:r>
-        <w:rPr>
-          <w:b w:val="0"/>
-          <w:i w:val="0"/>
-          <w:sz w:val="20"/>
-          <w:szCs w:val="20"/>
-          <w:lang w:val="fi-FI"/>
-        </w:rPr>
-        <w:t>#</w:t>
+        <w:t>#nomor#</w:t>
       </w:r>
       <w:r>
         <w:rPr>
@@ -150,7 +167,27 @@
           <w:szCs w:val="20"/>
           <w:lang w:val="fi-FI"/>
         </w:rPr>
-        <w:t>Lampiran     :  1berkas</w:t>
+        <w:t>Lampiran     :  1</w:t>
+      </w:r>
+      <w:r>
+        <w:rPr>
+          <w:b w:val="0"/>
+          <w:i w:val="0"/>
+          <w:sz w:val="20"/>
+          <w:szCs w:val="20"/>
+          <w:lang w:val="fi-FI"/>
+        </w:rPr>
+        <w:t xml:space="preserve"> </w:t>
+      </w:r>
+      <w:r>
+        <w:rPr>
+          <w:b w:val="0"/>
+          <w:i w:val="0"/>
+          <w:sz w:val="20"/>
+          <w:szCs w:val="20"/>
+          <w:lang w:val="fi-FI"/>
+        </w:rPr>
+        <w:t>berkas</w:t>
       </w:r>
       <w:r>
         <w:rPr>
@@ -259,9 +296,8 @@
           <w:rFonts w:ascii="Arial" w:hAnsi="Arial" w:cs="Arial"/>
           <w:sz w:val="20"/>
           <w:szCs w:val="20"/>
-          <w:lang w:val="fi-FI"/>
-        </w:rPr>
-        <w:t>#</w:t>
+        </w:rPr>
+        <w:tab/>
       </w:r>
       <w:r>
         <w:rPr>
@@ -271,16 +307,7 @@
           <w:highlight w:val="yellow"/>
           <w:lang w:val="fi-FI"/>
         </w:rPr>
-        <w:t>penerima</w:t>
-      </w:r>
-      <w:r>
-        <w:rPr>
-          <w:rFonts w:ascii="Arial" w:hAnsi="Arial" w:cs="Arial"/>
-          <w:sz w:val="20"/>
-          <w:szCs w:val="20"/>
-          <w:lang w:val="fi-FI"/>
-        </w:rPr>
-        <w:t>#</w:t>
+        <w:t>#penerima#</w:t>
       </w:r>
     </w:p>
     <w:p>
@@ -325,10 +352,10 @@
         <w:rPr>
           <w:b w:val="0"/>
           <w:sz w:val="20"/>
-          <w:highlight w:val="yellow"/>
-          <w:lang w:val="sv-SE"/>
-        </w:rPr>
-        <w:t>...</w:t>
+          <w:highlight w:val="cyan"/>
+          <w:lang w:val="sv-SE"/>
+        </w:rPr>
+        <w:t>#RKS#</w:t>
       </w:r>
       <w:r>
         <w:rPr>
@@ -342,9 +369,28 @@
         <w:rPr>
           <w:b w:val="0"/>
           <w:sz w:val="20"/>
-          <w:highlight w:val="yellow"/>
-        </w:rPr>
-        <w:t>...</w:t>
+          <w:highlight w:val="cyan"/>
+          <w:lang w:val="sv-SE"/>
+        </w:rPr>
+        <w:t>#</w:t>
+      </w:r>
+      <w:r>
+        <w:rPr>
+          <w:b w:val="0"/>
+          <w:sz w:val="20"/>
+          <w:highlight w:val="cyan"/>
+          <w:lang w:val="sv-SE"/>
+        </w:rPr>
+        <w:t>HPS</w:t>
+      </w:r>
+      <w:r>
+        <w:rPr>
+          <w:b w:val="0"/>
+          <w:sz w:val="20"/>
+          <w:highlight w:val="cyan"/>
+          <w:lang w:val="sv-SE"/>
+        </w:rPr>
+        <w:t>#</w:t>
       </w:r>
       <w:r>
         <w:rPr>
@@ -358,9 +404,10 @@
         <w:rPr>
           <w:b w:val="0"/>
           <w:sz w:val="20"/>
-          <w:highlight w:val="yellow"/>
-        </w:rPr>
-        <w:t>...</w:t>
+          <w:highlight w:val="cyan"/>
+          <w:lang w:val="sv-SE"/>
+        </w:rPr>
+        <w:t>#tglRKS#</w:t>
       </w:r>
       <w:r>
         <w:rPr>
@@ -374,26 +421,10 @@
         <w:rPr>
           <w:b w:val="0"/>
           <w:sz w:val="20"/>
-          <w:lang w:val="sv-SE"/>
-        </w:rPr>
-        <w:t>#</w:t>
-      </w:r>
-      <w:r>
-        <w:rPr>
-          <w:b w:val="0"/>
-          <w:sz w:val="20"/>
           <w:highlight w:val="cyan"/>
           <w:lang w:val="sv-SE"/>
         </w:rPr>
-        <w:t>namapengadaan</w:t>
-      </w:r>
-      <w:r>
-        <w:rPr>
-          <w:b w:val="0"/>
-          <w:sz w:val="20"/>
-          <w:lang w:val="sv-SE"/>
-        </w:rPr>
-        <w:t>#</w:t>
+        <w:t>#namapengadaan#</w:t>
       </w:r>
       <w:r>
         <w:rPr>
@@ -434,6 +465,7 @@
       <w:r>
         <w:rPr>
           <w:sz w:val="20"/>
+          <w:highlight w:val="cyan"/>
         </w:rPr>
         <w:t>#</w:t>
       </w:r>
@@ -442,11 +474,19 @@
           <w:sz w:val="20"/>
           <w:highlight w:val="cyan"/>
         </w:rPr>
-        <w:t>lingkupkerja</w:t>
-      </w:r>
-      <w:r>
-        <w:rPr>
-          <w:sz w:val="20"/>
+        <w:t>nama</w:t>
+      </w:r>
+      <w:r>
+        <w:rPr>
+          <w:sz w:val="20"/>
+          <w:highlight w:val="cyan"/>
+        </w:rPr>
+        <w:t>pengadaan</w:t>
+      </w:r>
+      <w:r>
+        <w:rPr>
+          <w:sz w:val="20"/>
+          <w:highlight w:val="cyan"/>
         </w:rPr>
         <w:t>#</w:t>
       </w:r>
@@ -808,34 +848,18 @@
           <w:rFonts w:ascii="Arial" w:hAnsi="Arial" w:cs="Arial"/>
           <w:sz w:val="20"/>
           <w:szCs w:val="20"/>
-        </w:rPr>
-        <w:t>#</w:t>
-      </w:r>
-      <w:r>
-        <w:rPr>
-          <w:rFonts w:ascii="Arial" w:hAnsi="Arial" w:cs="Arial"/>
-          <w:sz w:val="20"/>
-          <w:szCs w:val="20"/>
           <w:highlight w:val="cyan"/>
         </w:rPr>
-        <w:t>tanggalpenawaran</w:t>
-      </w:r>
-      <w:r>
-        <w:rPr>
-          <w:rFonts w:ascii="Arial" w:hAnsi="Arial" w:cs="Arial"/>
-          <w:sz w:val="20"/>
-          <w:szCs w:val="20"/>
-        </w:rPr>
-        <w:t>#</w:t>
-      </w:r>
-      <w:r>
-        <w:rPr>
-          <w:rFonts w:ascii="Arial" w:hAnsi="Arial" w:cs="Arial"/>
-          <w:sz w:val="20"/>
-          <w:szCs w:val="20"/>
-          <w:lang w:val="sv-SE"/>
-        </w:rPr>
-        <w:t xml:space="preserve"> Jam  #</w:t>
+        <w:t>#tanggalpenawaran#</w:t>
+      </w:r>
+      <w:r>
+        <w:rPr>
+          <w:rFonts w:ascii="Arial" w:hAnsi="Arial" w:cs="Arial"/>
+          <w:sz w:val="20"/>
+          <w:szCs w:val="20"/>
+          <w:lang w:val="sv-SE"/>
+        </w:rPr>
+        <w:t xml:space="preserve"> Jam  </w:t>
       </w:r>
       <w:r>
         <w:rPr>
@@ -845,16 +869,7 @@
           <w:highlight w:val="cyan"/>
           <w:lang w:val="sv-SE"/>
         </w:rPr>
-        <w:t>waktupenawaran</w:t>
-      </w:r>
-      <w:r>
-        <w:rPr>
-          <w:rFonts w:ascii="Arial" w:hAnsi="Arial" w:cs="Arial"/>
-          <w:sz w:val="20"/>
-          <w:szCs w:val="20"/>
-          <w:lang w:val="sv-SE"/>
-        </w:rPr>
-        <w:t>#</w:t>
+        <w:t>#waktupenawaran#</w:t>
       </w:r>
       <w:r>
         <w:rPr>
@@ -902,7 +917,7 @@
           <w:szCs w:val="20"/>
           <w:lang w:val="sv-SE"/>
         </w:rPr>
-        <w:t>Masa  berlakunya Surat Penawaran Harga berlaku sekurang-kurangnya #</w:t>
+        <w:t xml:space="preserve">Masa  berlakunya Surat Penawaran Harga berlaku sekurang-kurangnya </w:t>
       </w:r>
       <w:r>
         <w:rPr>
@@ -912,16 +927,16 @@
           <w:highlight w:val="yellow"/>
           <w:lang w:val="sv-SE"/>
         </w:rPr>
-        <w:t>bulan</w:t>
-      </w:r>
-      <w:r>
-        <w:rPr>
-          <w:rFonts w:ascii="Arial" w:hAnsi="Arial" w:cs="Arial"/>
-          <w:sz w:val="20"/>
-          <w:szCs w:val="20"/>
-          <w:lang w:val="sv-SE"/>
-        </w:rPr>
-        <w:t># (#</w:t>
+        <w:t>#bulan#</w:t>
+      </w:r>
+      <w:r>
+        <w:rPr>
+          <w:rFonts w:ascii="Arial" w:hAnsi="Arial" w:cs="Arial"/>
+          <w:sz w:val="20"/>
+          <w:szCs w:val="20"/>
+          <w:lang w:val="sv-SE"/>
+        </w:rPr>
+        <w:t xml:space="preserve"> (</w:t>
       </w:r>
       <w:r>
         <w:rPr>
@@ -931,16 +946,16 @@
           <w:highlight w:val="cyan"/>
           <w:lang w:val="sv-SE"/>
         </w:rPr>
-        <w:t>terbilangbulan</w:t>
-      </w:r>
-      <w:r>
-        <w:rPr>
-          <w:rFonts w:ascii="Arial" w:hAnsi="Arial" w:cs="Arial"/>
-          <w:sz w:val="20"/>
-          <w:szCs w:val="20"/>
-          <w:lang w:val="sv-SE"/>
-        </w:rPr>
-        <w:t>#) bulan terhitung sejak tanggal surat penawaran.</w:t>
+        <w:t>#terbilangbulan#)</w:t>
+      </w:r>
+      <w:r>
+        <w:rPr>
+          <w:rFonts w:ascii="Arial" w:hAnsi="Arial" w:cs="Arial"/>
+          <w:sz w:val="20"/>
+          <w:szCs w:val="20"/>
+          <w:lang w:val="sv-SE"/>
+        </w:rPr>
+        <w:t xml:space="preserve"> bulan terhitung sejak tanggal surat penawaran.</w:t>
       </w:r>
     </w:p>
     <w:p>
@@ -977,25 +992,17 @@
           <w:rFonts w:ascii="Arial" w:hAnsi="Arial" w:cs="Arial"/>
           <w:sz w:val="20"/>
           <w:szCs w:val="20"/>
-        </w:rPr>
-        <w:t>#</w:t>
-      </w:r>
-      <w:r>
-        <w:rPr>
-          <w:rFonts w:ascii="Arial" w:hAnsi="Arial" w:cs="Arial"/>
-          <w:sz w:val="20"/>
-          <w:szCs w:val="20"/>
           <w:highlight w:val="yellow"/>
         </w:rPr>
-        <w:t>waktupengerjaan</w:t>
-      </w:r>
-      <w:r>
-        <w:rPr>
-          <w:rFonts w:ascii="Arial" w:hAnsi="Arial" w:cs="Arial"/>
-          <w:sz w:val="20"/>
-          <w:szCs w:val="20"/>
-        </w:rPr>
-        <w:t>#</w:t>
+        <w:t>#waktupengerjaan#</w:t>
+      </w:r>
+      <w:r>
+        <w:rPr>
+          <w:rFonts w:ascii="Arial" w:hAnsi="Arial" w:cs="Arial"/>
+          <w:sz w:val="20"/>
+          <w:szCs w:val="20"/>
+        </w:rPr>
+        <w:t xml:space="preserve"> </w:t>
       </w:r>
       <w:r>
         <w:rPr>
@@ -1041,25 +1048,9 @@
           <w:rFonts w:ascii="Arial" w:hAnsi="Arial" w:cs="Arial"/>
           <w:sz w:val="20"/>
           <w:szCs w:val="20"/>
-        </w:rPr>
-        <w:t>#</w:t>
-      </w:r>
-      <w:r>
-        <w:rPr>
-          <w:rFonts w:ascii="Arial" w:hAnsi="Arial" w:cs="Arial"/>
-          <w:sz w:val="20"/>
-          <w:szCs w:val="20"/>
           <w:highlight w:val="yellow"/>
         </w:rPr>
-        <w:t>tempatpenyerahan</w:t>
-      </w:r>
-      <w:r>
-        <w:rPr>
-          <w:rFonts w:ascii="Arial" w:hAnsi="Arial" w:cs="Arial"/>
-          <w:sz w:val="20"/>
-          <w:szCs w:val="20"/>
-        </w:rPr>
-        <w:t>#</w:t>
+        <w:t>#tempatpenyerahan#</w:t>
       </w:r>
     </w:p>
     <w:p>
@@ -1300,7 +1291,7 @@
 </file>
 
 <file path=word/numbering.xml><?xml version="1.0" encoding="utf-8"?>
-<w:numbering xmlns:wpc="http://schemas.microsoft.com/office/word/2010/wordprocessingCanvas" xmlns:mc="http://schemas.openxmlformats.org/markup-compatibility/2006" xmlns:o="urn:schemas-microsoft-com:office:office" xmlns:r="http://schemas.openxmlformats.org/officeDocument/2006/relationships" xmlns:m="http://schemas.openxmlformats.org/officeDocument/2006/math" xmlns:v="urn:schemas-microsoft-com:vml" xmlns:wp14="http://schemas.microsoft.com/office/word/2010/wordprocessingDrawing" xmlns:wp="http://schemas.openxmlformats.org/drawingml/2006/wordprocessingDrawing" xmlns:w10="urn:schemas-microsoft-com:office:word" xmlns:w="http://schemas.openxmlformats.org/wordprocessingml/2006/main" xmlns:w14="http://schemas.microsoft.com/office/word/2010/wordml" xmlns:wpg="http://schemas.microsoft.com/office/word/2010/wordprocessingGroup" xmlns:wpi="http://schemas.microsoft.com/office/word/2010/wordprocessingInk" xmlns:wne="http://schemas.microsoft.com/office/word/2006/wordml" xmlns:wps="http://schemas.microsoft.com/office/word/2010/wordprocessingShape" mc:Ignorable="w14 wp14">
+<w:numbering xmlns:ve="http://schemas.openxmlformats.org/markup-compatibility/2006" xmlns:o="urn:schemas-microsoft-com:office:office" xmlns:r="http://schemas.openxmlformats.org/officeDocument/2006/relationships" xmlns:m="http://schemas.openxmlformats.org/officeDocument/2006/math" xmlns:v="urn:schemas-microsoft-com:vml" xmlns:wp="http://schemas.openxmlformats.org/drawingml/2006/wordprocessingDrawing" xmlns:w10="urn:schemas-microsoft-com:office:word" xmlns:w="http://schemas.openxmlformats.org/wordprocessingml/2006/main" xmlns:wne="http://schemas.microsoft.com/office/word/2006/wordml">
   <w:abstractNum w:abstractNumId="0">
     <w:nsid w:val="26D86FC1"/>
     <w:multiLevelType w:val="hybridMultilevel"/>
@@ -1516,7 +1507,7 @@
 </file>
 
 <file path=word/styles.xml><?xml version="1.0" encoding="utf-8"?>
-<w:styles xmlns:mc="http://schemas.openxmlformats.org/markup-compatibility/2006" xmlns:r="http://schemas.openxmlformats.org/officeDocument/2006/relationships" xmlns:w="http://schemas.openxmlformats.org/wordprocessingml/2006/main" xmlns:w14="http://schemas.microsoft.com/office/word/2010/wordml" mc:Ignorable="w14">
+<w:styles xmlns:r="http://schemas.openxmlformats.org/officeDocument/2006/relationships" xmlns:w="http://schemas.openxmlformats.org/wordprocessingml/2006/main">
   <w:docDefaults>
     <w:rPrDefault>
       <w:rPr>
@@ -1736,6 +1727,7 @@
     <w:uiPriority w:val="99"/>
     <w:semiHidden/>
     <w:unhideWhenUsed/>
+    <w:qFormat/>
     <w:tblPr>
       <w:tblInd w:w="0" w:type="dxa"/>
       <w:tblCellMar>

</xml_diff>

<commit_message>
bnerin dok undangan penawaran harga & ba aanwijzing
</commit_message>
<xml_diff>
--- a/templates/6 Surat Undangan Penawaran Harga.docx
+++ b/templates/6 Surat Undangan Penawaran Harga.docx
@@ -319,14 +319,6 @@
           <w:sz w:val="20"/>
           <w:szCs w:val="20"/>
           <w:lang w:val="id-ID"/>
-        </w:rPr>
-        <w:tab/>
-      </w:r>
-      <w:r>
-        <w:rPr>
-          <w:rFonts w:ascii="Arial" w:hAnsi="Arial" w:cs="Arial"/>
-          <w:sz w:val="20"/>
-          <w:szCs w:val="20"/>
         </w:rPr>
         <w:tab/>
       </w:r>

</xml_diff>

<commit_message>
ganti template supph dll
</commit_message>
<xml_diff>
--- a/templates/6 Surat Undangan Penawaran Harga.docx
+++ b/templates/6 Surat Undangan Penawaran Harga.docx
@@ -22,25 +22,24 @@
       <w:r>
         <w:rPr>
           <w:rFonts w:ascii="Tahoma" w:hAnsi="Tahoma" w:cs="Tahoma"/>
-          <w:lang w:val="fi-FI"/>
+          <w:lang w:val="id-ID"/>
         </w:rPr>
         <w:t>Nomor</w:t>
       </w:r>
       <w:r>
         <w:rPr>
           <w:rFonts w:ascii="Tahoma" w:hAnsi="Tahoma" w:cs="Tahoma"/>
-          <w:lang w:val="fi-FI"/>
+          <w:lang w:val="id-ID"/>
         </w:rPr>
         <w:tab/>
-        <w:t>:</w:t>
-      </w:r>
-      <w:r>
-        <w:rPr>
-          <w:rFonts w:ascii="Tahoma" w:hAnsi="Tahoma" w:cs="Tahoma"/>
-          <w:lang w:val="fi-FI"/>
+      </w:r>
+      <w:r>
+        <w:rPr>
+          <w:rFonts w:ascii="Tahoma" w:hAnsi="Tahoma" w:cs="Tahoma"/>
+          <w:lang w:val="id-ID"/>
         </w:rPr>
         <w:tab/>
-        <w:t xml:space="preserve"> </w:t>
+        <w:t xml:space="preserve">: </w:t>
       </w:r>
       <w:r>
         <w:rPr>
@@ -49,13 +48,6 @@
           <w:lang w:val="id-ID"/>
         </w:rPr>
         <w:t>#nomor#</w:t>
-      </w:r>
-      <w:r>
-        <w:rPr>
-          <w:rFonts w:ascii="Tahoma" w:hAnsi="Tahoma" w:cs="Tahoma"/>
-          <w:lang w:val="fi-FI"/>
-        </w:rPr>
-        <w:t xml:space="preserve">       </w:t>
       </w:r>
     </w:p>
     <w:p>
@@ -65,43 +57,37 @@
           <w:tab w:val="left" w:pos="1080"/>
           <w:tab w:val="left" w:pos="1260"/>
           <w:tab w:val="left" w:pos="1440"/>
-          <w:tab w:val="left" w:pos="6120"/>
+          <w:tab w:val="left" w:pos="5760"/>
+          <w:tab w:val="left" w:pos="6480"/>
         </w:tabs>
         <w:spacing w:line="300" w:lineRule="auto"/>
-        <w:rPr>
-          <w:rFonts w:ascii="Tahoma" w:hAnsi="Tahoma" w:cs="Tahoma"/>
-          <w:lang w:val="id-ID"/>
-        </w:rPr>
-      </w:pPr>
-      <w:r>
-        <w:rPr>
-          <w:rFonts w:ascii="Tahoma" w:hAnsi="Tahoma" w:cs="Tahoma"/>
-          <w:lang w:val="sv-SE"/>
+        <w:ind w:left="1260" w:hanging="1260"/>
+        <w:rPr>
+          <w:rFonts w:ascii="Tahoma" w:hAnsi="Tahoma" w:cs="Tahoma"/>
+          <w:lang w:val="id-ID"/>
+        </w:rPr>
+      </w:pPr>
+      <w:r>
+        <w:rPr>
+          <w:rFonts w:ascii="Tahoma" w:hAnsi="Tahoma" w:cs="Tahoma"/>
+          <w:lang w:val="id-ID"/>
         </w:rPr>
         <w:t>Lampiran</w:t>
       </w:r>
       <w:r>
         <w:rPr>
           <w:rFonts w:ascii="Tahoma" w:hAnsi="Tahoma" w:cs="Tahoma"/>
-          <w:lang w:val="sv-SE"/>
+          <w:lang w:val="id-ID"/>
         </w:rPr>
         <w:tab/>
-        <w:t>:</w:t>
-      </w:r>
-      <w:r>
-        <w:rPr>
-          <w:rFonts w:ascii="Tahoma" w:hAnsi="Tahoma" w:cs="Tahoma"/>
-          <w:lang w:val="sv-SE"/>
+      </w:r>
+      <w:r>
+        <w:rPr>
+          <w:rFonts w:ascii="Tahoma" w:hAnsi="Tahoma" w:cs="Tahoma"/>
+          <w:lang w:val="id-ID"/>
         </w:rPr>
         <w:tab/>
-        <w:t xml:space="preserve"> </w:t>
-      </w:r>
-      <w:r>
-        <w:rPr>
-          <w:rFonts w:ascii="Tahoma" w:hAnsi="Tahoma" w:cs="Tahoma"/>
-          <w:lang w:val="id-ID"/>
-        </w:rPr>
-        <w:t>1 berkas</w:t>
+        <w:t>: 1 berkas</w:t>
       </w:r>
     </w:p>
     <w:p>
@@ -111,36 +97,37 @@
           <w:tab w:val="left" w:pos="1080"/>
           <w:tab w:val="left" w:pos="1260"/>
           <w:tab w:val="left" w:pos="1440"/>
-          <w:tab w:val="left" w:pos="6120"/>
+          <w:tab w:val="left" w:pos="5760"/>
+          <w:tab w:val="left" w:pos="6480"/>
         </w:tabs>
         <w:spacing w:line="300" w:lineRule="auto"/>
-        <w:rPr>
-          <w:rFonts w:ascii="Tahoma" w:hAnsi="Tahoma" w:cs="Tahoma"/>
-          <w:lang w:val="sv-SE"/>
-        </w:rPr>
-      </w:pPr>
-      <w:r>
-        <w:rPr>
-          <w:rFonts w:ascii="Tahoma" w:hAnsi="Tahoma" w:cs="Tahoma"/>
-          <w:lang w:val="sv-SE"/>
+        <w:ind w:left="1260" w:hanging="1260"/>
+        <w:rPr>
+          <w:rFonts w:ascii="Tahoma" w:hAnsi="Tahoma" w:cs="Tahoma"/>
+          <w:lang w:val="id-ID"/>
+        </w:rPr>
+      </w:pPr>
+      <w:r>
+        <w:rPr>
+          <w:rFonts w:ascii="Tahoma" w:hAnsi="Tahoma" w:cs="Tahoma"/>
+          <w:lang w:val="id-ID"/>
         </w:rPr>
         <w:t>Sifat</w:t>
       </w:r>
       <w:r>
         <w:rPr>
           <w:rFonts w:ascii="Tahoma" w:hAnsi="Tahoma" w:cs="Tahoma"/>
-          <w:lang w:val="sv-SE"/>
+          <w:lang w:val="id-ID"/>
         </w:rPr>
         <w:tab/>
-        <w:t>:</w:t>
-      </w:r>
-      <w:r>
-        <w:rPr>
-          <w:rFonts w:ascii="Tahoma" w:hAnsi="Tahoma" w:cs="Tahoma"/>
-          <w:lang w:val="sv-SE"/>
+      </w:r>
+      <w:r>
+        <w:rPr>
+          <w:rFonts w:ascii="Tahoma" w:hAnsi="Tahoma" w:cs="Tahoma"/>
+          <w:lang w:val="id-ID"/>
         </w:rPr>
         <w:tab/>
-        <w:t>Segera</w:t>
+        <w:t>: Segera</w:t>
       </w:r>
     </w:p>
     <w:p>
@@ -153,35 +140,42 @@
           <w:tab w:val="left" w:pos="5760"/>
           <w:tab w:val="left" w:pos="6480"/>
         </w:tabs>
-        <w:ind w:left="1259" w:hanging="1259"/>
-        <w:rPr>
-          <w:rFonts w:ascii="Tahoma" w:hAnsi="Tahoma" w:cs="Tahoma"/>
-          <w:b/>
-          <w:lang w:val="id-ID"/>
-        </w:rPr>
-      </w:pPr>
-      <w:r>
-        <w:rPr>
-          <w:rFonts w:ascii="Tahoma" w:hAnsi="Tahoma" w:cs="Tahoma"/>
-          <w:lang w:val="fi-FI"/>
-        </w:rPr>
-        <w:t xml:space="preserve">Perihal </w:t>
-      </w:r>
-      <w:r>
-        <w:rPr>
-          <w:rFonts w:ascii="Tahoma" w:hAnsi="Tahoma" w:cs="Tahoma"/>
-          <w:lang w:val="fi-FI"/>
+        <w:spacing w:line="300" w:lineRule="auto"/>
+        <w:ind w:left="1260" w:hanging="1260"/>
+        <w:rPr>
+          <w:rFonts w:ascii="Tahoma" w:hAnsi="Tahoma" w:cs="Tahoma"/>
+          <w:lang w:val="id-ID"/>
+        </w:rPr>
+      </w:pPr>
+      <w:r>
+        <w:rPr>
+          <w:rFonts w:ascii="Tahoma" w:hAnsi="Tahoma" w:cs="Tahoma"/>
+          <w:lang w:val="id-ID"/>
+        </w:rPr>
+        <w:t>Perihal</w:t>
+      </w:r>
+      <w:r>
+        <w:rPr>
+          <w:rFonts w:ascii="Tahoma" w:hAnsi="Tahoma" w:cs="Tahoma"/>
+          <w:lang w:val="id-ID"/>
         </w:rPr>
         <w:tab/>
-        <w:t>:</w:t>
-      </w:r>
-      <w:r>
-        <w:rPr>
-          <w:rFonts w:ascii="Tahoma" w:hAnsi="Tahoma" w:cs="Tahoma"/>
-          <w:lang w:val="fi-FI"/>
+      </w:r>
+      <w:r>
+        <w:rPr>
+          <w:rFonts w:ascii="Tahoma" w:hAnsi="Tahoma" w:cs="Tahoma"/>
+          <w:lang w:val="id-ID"/>
         </w:rPr>
         <w:tab/>
-        <w:t>Permintaan Penawaran Harga</w:t>
+        <w:t xml:space="preserve">: Permintaan Penawaran Harga </w:t>
+      </w:r>
+      <w:r>
+        <w:rPr>
+          <w:rFonts w:ascii="Tahoma" w:hAnsi="Tahoma" w:cs="Tahoma"/>
+          <w:highlight w:val="cyan"/>
+          <w:lang w:val="id-ID"/>
+        </w:rPr>
+        <w:t>#namapengadaan#</w:t>
       </w:r>
     </w:p>
     <w:p>
@@ -200,23 +194,6 @@
           <w:lang w:val="id-ID"/>
         </w:rPr>
       </w:pPr>
-      <w:r>
-        <w:rPr>
-          <w:rFonts w:ascii="Tahoma" w:hAnsi="Tahoma" w:cs="Tahoma"/>
-          <w:b/>
-          <w:lang w:val="id-ID"/>
-        </w:rPr>
-        <w:tab/>
-        <w:t xml:space="preserve">   </w:t>
-      </w:r>
-      <w:r>
-        <w:rPr>
-          <w:rFonts w:ascii="Tahoma" w:hAnsi="Tahoma" w:cs="Tahoma"/>
-          <w:highlight w:val="cyan"/>
-          <w:lang w:val="id-ID"/>
-        </w:rPr>
-        <w:t>#namapengadaan#</w:t>
-      </w:r>
     </w:p>
     <w:p>
       <w:pPr>
@@ -313,9 +290,9 @@
           <w:tab w:val="left" w:pos="5760"/>
           <w:tab w:val="left" w:pos="6480"/>
         </w:tabs>
-        <w:ind w:left="1259" w:hanging="1259"/>
-        <w:rPr>
-          <w:rFonts w:ascii="Tahoma" w:hAnsi="Tahoma" w:cs="Tahoma"/>
+        <w:rPr>
+          <w:rFonts w:ascii="Tahoma" w:hAnsi="Tahoma" w:cs="Tahoma"/>
+          <w:highlight w:val="yellow"/>
           <w:lang w:val="id-ID"/>
         </w:rPr>
       </w:pPr>
@@ -349,10 +326,17 @@
         </w:tabs>
         <w:rPr>
           <w:rFonts w:ascii="Tahoma" w:hAnsi="Tahoma" w:cs="Tahoma"/>
+          <w:lang w:val="id-ID"/>
+        </w:rPr>
+      </w:pPr>
+      <w:r>
+        <w:rPr>
+          <w:rFonts w:ascii="Tahoma" w:hAnsi="Tahoma" w:cs="Tahoma"/>
           <w:highlight w:val="yellow"/>
           <w:lang w:val="id-ID"/>
         </w:rPr>
-      </w:pPr>
+        <w:t>#tanggal#</w:t>
+      </w:r>
     </w:p>
     <w:p>
       <w:pPr>
@@ -364,19 +348,18 @@
           <w:tab w:val="left" w:pos="5760"/>
           <w:tab w:val="left" w:pos="6480"/>
         </w:tabs>
-        <w:rPr>
-          <w:rFonts w:ascii="Tahoma" w:hAnsi="Tahoma" w:cs="Tahoma"/>
-          <w:lang w:val="id-ID"/>
-        </w:rPr>
-      </w:pPr>
-      <w:r>
-        <w:rPr>
-          <w:rFonts w:ascii="Tahoma" w:hAnsi="Tahoma" w:cs="Tahoma"/>
-          <w:highlight w:val="yellow"/>
-          <w:lang w:val="id-ID"/>
-        </w:rPr>
-        <w:lastRenderedPageBreak/>
-        <w:t>#tanggal#</w:t>
+        <w:ind w:left="1259" w:hanging="1259"/>
+        <w:rPr>
+          <w:rFonts w:ascii="Tahoma" w:hAnsi="Tahoma" w:cs="Tahoma"/>
+          <w:lang w:val="id-ID"/>
+        </w:rPr>
+      </w:pPr>
+      <w:r>
+        <w:rPr>
+          <w:rFonts w:ascii="Tahoma" w:hAnsi="Tahoma" w:cs="Tahoma"/>
+          <w:lang w:val="id-ID"/>
+        </w:rPr>
+        <w:t>Kepada Yth. :</w:t>
       </w:r>
     </w:p>
     <w:p>
@@ -384,70 +367,10 @@
         <w:tabs>
           <w:tab w:val="left" w:pos="900"/>
           <w:tab w:val="left" w:pos="1080"/>
-          <w:tab w:val="left" w:pos="1260"/>
           <w:tab w:val="left" w:pos="1440"/>
           <w:tab w:val="left" w:pos="5760"/>
           <w:tab w:val="left" w:pos="6480"/>
         </w:tabs>
-        <w:ind w:left="1259" w:hanging="1259"/>
-        <w:rPr>
-          <w:rFonts w:ascii="Tahoma" w:hAnsi="Tahoma" w:cs="Tahoma"/>
-          <w:lang w:val="id-ID"/>
-        </w:rPr>
-      </w:pPr>
-    </w:p>
-    <w:p>
-      <w:pPr>
-        <w:tabs>
-          <w:tab w:val="left" w:pos="900"/>
-          <w:tab w:val="left" w:pos="1080"/>
-          <w:tab w:val="left" w:pos="1260"/>
-          <w:tab w:val="left" w:pos="1440"/>
-          <w:tab w:val="left" w:pos="5760"/>
-          <w:tab w:val="left" w:pos="6480"/>
-        </w:tabs>
-        <w:ind w:left="1259" w:hanging="1259"/>
-        <w:rPr>
-          <w:rFonts w:ascii="Tahoma" w:hAnsi="Tahoma" w:cs="Tahoma"/>
-          <w:lang w:val="id-ID"/>
-        </w:rPr>
-      </w:pPr>
-      <w:r>
-        <w:rPr>
-          <w:rFonts w:ascii="Tahoma" w:hAnsi="Tahoma" w:cs="Tahoma"/>
-          <w:lang w:val="id-ID"/>
-        </w:rPr>
-        <w:t>Kepada Yth. :</w:t>
-      </w:r>
-    </w:p>
-    <w:p>
-      <w:pPr>
-        <w:tabs>
-          <w:tab w:val="left" w:pos="900"/>
-          <w:tab w:val="left" w:pos="1080"/>
-          <w:tab w:val="left" w:pos="1260"/>
-          <w:tab w:val="left" w:pos="1440"/>
-          <w:tab w:val="left" w:pos="5760"/>
-          <w:tab w:val="left" w:pos="6480"/>
-        </w:tabs>
-        <w:ind w:left="1259" w:hanging="1259"/>
-        <w:rPr>
-          <w:rFonts w:ascii="Tahoma" w:hAnsi="Tahoma" w:cs="Tahoma"/>
-          <w:lang w:val="id-ID"/>
-        </w:rPr>
-      </w:pPr>
-    </w:p>
-    <w:p>
-      <w:pPr>
-        <w:tabs>
-          <w:tab w:val="left" w:pos="900"/>
-          <w:tab w:val="left" w:pos="1080"/>
-          <w:tab w:val="left" w:pos="1260"/>
-          <w:tab w:val="left" w:pos="1440"/>
-          <w:tab w:val="left" w:pos="5760"/>
-          <w:tab w:val="left" w:pos="6480"/>
-        </w:tabs>
-        <w:ind w:left="1259" w:hanging="1259"/>
         <w:rPr>
           <w:rFonts w:ascii="Tahoma" w:hAnsi="Tahoma" w:cs="Tahoma"/>
           <w:lang w:val="id-ID"/>
@@ -461,23 +384,6 @@
         </w:rPr>
         <w:t>#penerima#</w:t>
       </w:r>
-    </w:p>
-    <w:p>
-      <w:pPr>
-        <w:tabs>
-          <w:tab w:val="left" w:pos="900"/>
-          <w:tab w:val="left" w:pos="1080"/>
-          <w:tab w:val="left" w:pos="1260"/>
-          <w:tab w:val="left" w:pos="1440"/>
-          <w:tab w:val="left" w:pos="5760"/>
-          <w:tab w:val="left" w:pos="6480"/>
-        </w:tabs>
-        <w:ind w:left="1259" w:hanging="1259"/>
-        <w:rPr>
-          <w:rFonts w:ascii="Tahoma" w:hAnsi="Tahoma" w:cs="Tahoma"/>
-          <w:lang w:val="id-ID"/>
-        </w:rPr>
-      </w:pPr>
     </w:p>
     <w:p>
       <w:pPr>
@@ -729,422 +635,188 @@
           <w:rFonts w:ascii="Tahoma" w:hAnsi="Tahoma" w:cs="Tahoma"/>
           <w:sz w:val="22"/>
           <w:szCs w:val="22"/>
-          <w:lang w:val="fi-FI"/>
-        </w:rPr>
-        <w:t>Sehubungan dengan Pekerjaan</w:t>
+          <w:lang w:val="id-ID"/>
+        </w:rPr>
+        <w:t xml:space="preserve">Sehubungan dengan Pekerjaan </w:t>
       </w:r>
       <w:r>
         <w:rPr>
           <w:rFonts w:ascii="Tahoma" w:hAnsi="Tahoma" w:cs="Tahoma"/>
           <w:sz w:val="22"/>
           <w:szCs w:val="22"/>
-          <w:lang w:val="id-ID"/>
-        </w:rPr>
-        <w:t xml:space="preserve"> #namapengadaan#</w:t>
-      </w:r>
-      <w:r>
+          <w:highlight w:val="cyan"/>
+          <w:lang w:val="id-ID"/>
+        </w:rPr>
+        <w:t>#namapengadaan#</w:t>
+      </w:r>
+      <w:r>
+        <w:rPr>
+          <w:rFonts w:ascii="Tahoma" w:hAnsi="Tahoma" w:cs="Tahoma"/>
+          <w:sz w:val="22"/>
+          <w:szCs w:val="22"/>
+          <w:lang w:val="id-ID"/>
+        </w:rPr>
+        <w:t>, kami mengundang perusahaan saudara, untuk menyampaikan Surat Penawaran Harga atas Pekerjaan tersebut dengan syarat penawaran dan Spesifikasi Teknis sebagaimana dijelaskan dalam Rencana Kerja dan Syarat-syarat (terlampir).</w:t>
+      </w:r>
+    </w:p>
+    <w:p>
+      <w:pPr>
+        <w:tabs>
+          <w:tab w:val="left" w:pos="-810"/>
+          <w:tab w:val="left" w:pos="2520"/>
+          <w:tab w:val="left" w:pos="2880"/>
+        </w:tabs>
+        <w:spacing w:before="120"/>
+        <w:ind w:left="1440"/>
+        <w:jc w:val="both"/>
+        <w:rPr>
+          <w:rFonts w:ascii="Tahoma" w:hAnsi="Tahoma" w:cs="Tahoma"/>
+          <w:lang w:val="id-ID"/>
+        </w:rPr>
+      </w:pPr>
+      <w:r>
+        <w:rPr>
+          <w:rFonts w:ascii="Tahoma" w:hAnsi="Tahoma" w:cs="Tahoma"/>
+          <w:lang w:val="sv-SE"/>
+        </w:rPr>
+        <w:t>Nomor</w:t>
+      </w:r>
+      <w:r>
+        <w:rPr>
+          <w:rFonts w:ascii="Tahoma" w:hAnsi="Tahoma" w:cs="Tahoma"/>
+          <w:lang w:val="sv-SE"/>
+        </w:rPr>
+        <w:tab/>
+        <w:t>:</w:t>
+      </w:r>
+      <w:r>
+        <w:rPr>
+          <w:rFonts w:ascii="Tahoma" w:hAnsi="Tahoma" w:cs="Tahoma"/>
+          <w:lang w:val="sv-SE"/>
+        </w:rPr>
+        <w:tab/>
+      </w:r>
+      <w:r>
+        <w:rPr>
+          <w:rFonts w:ascii="Tahoma" w:hAnsi="Tahoma" w:cs="Tahoma"/>
+          <w:highlight w:val="cyan"/>
+          <w:lang w:val="id-ID"/>
+        </w:rPr>
+        <w:t>#norks#</w:t>
+      </w:r>
+    </w:p>
+    <w:p>
+      <w:pPr>
+        <w:tabs>
+          <w:tab w:val="left" w:pos="-810"/>
+          <w:tab w:val="left" w:pos="2520"/>
+          <w:tab w:val="left" w:pos="2880"/>
+        </w:tabs>
+        <w:spacing w:before="40"/>
+        <w:ind w:left="1440"/>
+        <w:jc w:val="both"/>
+        <w:rPr>
+          <w:rFonts w:ascii="Tahoma" w:hAnsi="Tahoma" w:cs="Tahoma"/>
+          <w:lang w:val="id-ID"/>
+        </w:rPr>
+      </w:pPr>
+      <w:r>
+        <w:rPr>
+          <w:rFonts w:ascii="Tahoma" w:hAnsi="Tahoma" w:cs="Tahoma"/>
+          <w:lang w:val="sv-SE"/>
+        </w:rPr>
+        <w:t>Tanggal</w:t>
+      </w:r>
+      <w:r>
+        <w:rPr>
+          <w:rFonts w:ascii="Tahoma" w:hAnsi="Tahoma" w:cs="Tahoma"/>
+          <w:lang w:val="sv-SE"/>
+        </w:rPr>
+        <w:tab/>
+        <w:t>:</w:t>
+      </w:r>
+      <w:r>
+        <w:rPr>
+          <w:rFonts w:ascii="Tahoma" w:hAnsi="Tahoma" w:cs="Tahoma"/>
+          <w:lang w:val="sv-SE"/>
+        </w:rPr>
+        <w:tab/>
+      </w:r>
+      <w:r>
+        <w:rPr>
+          <w:rFonts w:ascii="Tahoma" w:hAnsi="Tahoma" w:cs="Tahoma"/>
+          <w:highlight w:val="cyan"/>
+          <w:lang w:val="id-ID"/>
+        </w:rPr>
+        <w:t>#tglrks#</w:t>
+      </w:r>
+    </w:p>
+    <w:p>
+      <w:pPr>
+        <w:pStyle w:val="BodyTextIndent2"/>
+        <w:tabs>
+          <w:tab w:val="left" w:pos="-2093"/>
+          <w:tab w:val="left" w:pos="1980"/>
+        </w:tabs>
+        <w:spacing w:line="180" w:lineRule="auto"/>
+        <w:ind w:left="1077"/>
         <w:rPr>
           <w:rFonts w:ascii="Tahoma" w:hAnsi="Tahoma" w:cs="Tahoma"/>
           <w:sz w:val="22"/>
           <w:szCs w:val="22"/>
           <w:lang w:val="fi-FI"/>
         </w:rPr>
-        <w:t xml:space="preserve">, kami mengundang perusahaan saudara, untuk  menyampaikan Surat Penawaran Harga atas Pekerjaan tersebut </w:t>
-      </w:r>
-      <w:proofErr w:type="spellStart"/>
-      <w:r>
-        <w:rPr>
-          <w:rFonts w:ascii="Tahoma" w:hAnsi="Tahoma" w:cs="Tahoma"/>
-          <w:sz w:val="22"/>
-          <w:szCs w:val="22"/>
-        </w:rPr>
-        <w:t>dengan</w:t>
-      </w:r>
-      <w:proofErr w:type="spellEnd"/>
-      <w:r>
-        <w:rPr>
-          <w:rFonts w:ascii="Tahoma" w:hAnsi="Tahoma" w:cs="Tahoma"/>
-          <w:sz w:val="22"/>
-          <w:szCs w:val="22"/>
-        </w:rPr>
-        <w:t xml:space="preserve"> </w:t>
-      </w:r>
-      <w:proofErr w:type="spellStart"/>
-      <w:r>
-        <w:rPr>
-          <w:rFonts w:ascii="Tahoma" w:hAnsi="Tahoma" w:cs="Tahoma"/>
-          <w:sz w:val="22"/>
-          <w:szCs w:val="22"/>
-        </w:rPr>
-        <w:t>syarat</w:t>
-      </w:r>
-      <w:proofErr w:type="spellEnd"/>
-      <w:r>
-        <w:rPr>
-          <w:rFonts w:ascii="Tahoma" w:hAnsi="Tahoma" w:cs="Tahoma"/>
-          <w:sz w:val="22"/>
-          <w:szCs w:val="22"/>
-        </w:rPr>
-        <w:t xml:space="preserve"> </w:t>
-      </w:r>
-      <w:proofErr w:type="spellStart"/>
-      <w:r>
-        <w:rPr>
-          <w:rFonts w:ascii="Tahoma" w:hAnsi="Tahoma" w:cs="Tahoma"/>
-          <w:sz w:val="22"/>
-          <w:szCs w:val="22"/>
-        </w:rPr>
-        <w:t>penawaran</w:t>
-      </w:r>
-      <w:proofErr w:type="spellEnd"/>
-      <w:r>
-        <w:rPr>
-          <w:rFonts w:ascii="Tahoma" w:hAnsi="Tahoma" w:cs="Tahoma"/>
-          <w:sz w:val="22"/>
-          <w:szCs w:val="22"/>
-        </w:rPr>
-        <w:t xml:space="preserve"> </w:t>
-      </w:r>
-      <w:proofErr w:type="spellStart"/>
-      <w:r>
-        <w:rPr>
-          <w:rFonts w:ascii="Tahoma" w:hAnsi="Tahoma" w:cs="Tahoma"/>
-          <w:sz w:val="22"/>
-          <w:szCs w:val="22"/>
-        </w:rPr>
-        <w:t>dan</w:t>
-      </w:r>
-      <w:proofErr w:type="spellEnd"/>
-      <w:r>
-        <w:rPr>
-          <w:rFonts w:ascii="Tahoma" w:hAnsi="Tahoma" w:cs="Tahoma"/>
-          <w:sz w:val="22"/>
-          <w:szCs w:val="22"/>
-        </w:rPr>
-        <w:t xml:space="preserve"> </w:t>
-      </w:r>
-      <w:proofErr w:type="spellStart"/>
-      <w:r>
-        <w:rPr>
-          <w:rFonts w:ascii="Tahoma" w:hAnsi="Tahoma" w:cs="Tahoma"/>
-          <w:sz w:val="22"/>
-          <w:szCs w:val="22"/>
-        </w:rPr>
-        <w:t>Spesifikasi</w:t>
-      </w:r>
-      <w:proofErr w:type="spellEnd"/>
-      <w:r>
-        <w:rPr>
-          <w:rFonts w:ascii="Tahoma" w:hAnsi="Tahoma" w:cs="Tahoma"/>
-          <w:sz w:val="22"/>
-          <w:szCs w:val="22"/>
-        </w:rPr>
-        <w:t xml:space="preserve"> </w:t>
-      </w:r>
-      <w:proofErr w:type="spellStart"/>
-      <w:r>
-        <w:rPr>
-          <w:rFonts w:ascii="Tahoma" w:hAnsi="Tahoma" w:cs="Tahoma"/>
-          <w:sz w:val="22"/>
-          <w:szCs w:val="22"/>
-        </w:rPr>
-        <w:t>Teknis</w:t>
-      </w:r>
-      <w:proofErr w:type="spellEnd"/>
-      <w:r>
-        <w:rPr>
-          <w:rFonts w:ascii="Tahoma" w:hAnsi="Tahoma" w:cs="Tahoma"/>
-          <w:sz w:val="22"/>
-          <w:szCs w:val="22"/>
-        </w:rPr>
-        <w:t xml:space="preserve"> </w:t>
-      </w:r>
-      <w:proofErr w:type="spellStart"/>
-      <w:r>
-        <w:rPr>
-          <w:rFonts w:ascii="Tahoma" w:hAnsi="Tahoma" w:cs="Tahoma"/>
-          <w:sz w:val="22"/>
-          <w:szCs w:val="22"/>
-        </w:rPr>
-        <w:t>sebagaimana</w:t>
-      </w:r>
-      <w:proofErr w:type="spellEnd"/>
-      <w:r>
-        <w:rPr>
-          <w:rFonts w:ascii="Tahoma" w:hAnsi="Tahoma" w:cs="Tahoma"/>
-          <w:sz w:val="22"/>
-          <w:szCs w:val="22"/>
-        </w:rPr>
-        <w:t xml:space="preserve"> </w:t>
-      </w:r>
-      <w:proofErr w:type="spellStart"/>
-      <w:r>
-        <w:rPr>
-          <w:rFonts w:ascii="Tahoma" w:hAnsi="Tahoma" w:cs="Tahoma"/>
-          <w:sz w:val="22"/>
-          <w:szCs w:val="22"/>
-        </w:rPr>
-        <w:t>dijelaskan</w:t>
-      </w:r>
-      <w:proofErr w:type="spellEnd"/>
-      <w:r>
-        <w:rPr>
-          <w:rFonts w:ascii="Tahoma" w:hAnsi="Tahoma" w:cs="Tahoma"/>
-          <w:sz w:val="22"/>
-          <w:szCs w:val="22"/>
-        </w:rPr>
-        <w:t xml:space="preserve"> </w:t>
-      </w:r>
-      <w:proofErr w:type="spellStart"/>
-      <w:r>
-        <w:rPr>
-          <w:rFonts w:ascii="Tahoma" w:hAnsi="Tahoma" w:cs="Tahoma"/>
-          <w:sz w:val="22"/>
-          <w:szCs w:val="22"/>
-        </w:rPr>
-        <w:t>dalam</w:t>
-      </w:r>
-      <w:proofErr w:type="spellEnd"/>
-      <w:r>
-        <w:rPr>
-          <w:rFonts w:ascii="Tahoma" w:hAnsi="Tahoma" w:cs="Tahoma"/>
-          <w:sz w:val="22"/>
-          <w:szCs w:val="22"/>
-        </w:rPr>
-        <w:t xml:space="preserve"> </w:t>
-      </w:r>
-      <w:proofErr w:type="spellStart"/>
-      <w:r>
-        <w:rPr>
-          <w:rFonts w:ascii="Tahoma" w:hAnsi="Tahoma" w:cs="Tahoma"/>
-          <w:sz w:val="22"/>
-          <w:szCs w:val="22"/>
-        </w:rPr>
-        <w:t>Rencana</w:t>
-      </w:r>
-      <w:proofErr w:type="spellEnd"/>
-      <w:r>
-        <w:rPr>
-          <w:rFonts w:ascii="Tahoma" w:hAnsi="Tahoma" w:cs="Tahoma"/>
-          <w:sz w:val="22"/>
-          <w:szCs w:val="22"/>
-        </w:rPr>
-        <w:t xml:space="preserve"> </w:t>
-      </w:r>
-      <w:proofErr w:type="spellStart"/>
-      <w:r>
-        <w:rPr>
-          <w:rFonts w:ascii="Tahoma" w:hAnsi="Tahoma" w:cs="Tahoma"/>
-          <w:sz w:val="22"/>
-          <w:szCs w:val="22"/>
-        </w:rPr>
-        <w:t>Kerja</w:t>
-      </w:r>
-      <w:proofErr w:type="spellEnd"/>
-      <w:r>
-        <w:rPr>
-          <w:rFonts w:ascii="Tahoma" w:hAnsi="Tahoma" w:cs="Tahoma"/>
-          <w:sz w:val="22"/>
-          <w:szCs w:val="22"/>
-        </w:rPr>
-        <w:t xml:space="preserve"> </w:t>
-      </w:r>
-      <w:proofErr w:type="spellStart"/>
-      <w:r>
-        <w:rPr>
-          <w:rFonts w:ascii="Tahoma" w:hAnsi="Tahoma" w:cs="Tahoma"/>
-          <w:sz w:val="22"/>
-          <w:szCs w:val="22"/>
-        </w:rPr>
-        <w:t>dan</w:t>
-      </w:r>
-      <w:proofErr w:type="spellEnd"/>
-      <w:r>
-        <w:rPr>
-          <w:rFonts w:ascii="Tahoma" w:hAnsi="Tahoma" w:cs="Tahoma"/>
-          <w:sz w:val="22"/>
-          <w:szCs w:val="22"/>
-        </w:rPr>
-        <w:t xml:space="preserve"> </w:t>
-      </w:r>
-      <w:proofErr w:type="spellStart"/>
-      <w:r>
-        <w:rPr>
-          <w:rFonts w:ascii="Tahoma" w:hAnsi="Tahoma" w:cs="Tahoma"/>
-          <w:sz w:val="22"/>
-          <w:szCs w:val="22"/>
-        </w:rPr>
-        <w:t>Syarat-syarat</w:t>
-      </w:r>
-      <w:proofErr w:type="spellEnd"/>
-      <w:r>
-        <w:rPr>
-          <w:rFonts w:ascii="Tahoma" w:hAnsi="Tahoma" w:cs="Tahoma"/>
-          <w:sz w:val="22"/>
-          <w:szCs w:val="22"/>
-        </w:rPr>
-        <w:t xml:space="preserve"> (</w:t>
-      </w:r>
-      <w:proofErr w:type="spellStart"/>
-      <w:r>
-        <w:rPr>
-          <w:rFonts w:ascii="Tahoma" w:hAnsi="Tahoma" w:cs="Tahoma"/>
-          <w:sz w:val="22"/>
-          <w:szCs w:val="22"/>
-        </w:rPr>
-        <w:t>terlampir</w:t>
-      </w:r>
-      <w:proofErr w:type="spellEnd"/>
-      <w:r>
-        <w:rPr>
-          <w:rFonts w:ascii="Tahoma" w:hAnsi="Tahoma" w:cs="Tahoma"/>
-          <w:sz w:val="22"/>
-          <w:szCs w:val="22"/>
-        </w:rPr>
-        <w:t>).</w:t>
-      </w:r>
-    </w:p>
-    <w:p>
-      <w:pPr>
-        <w:tabs>
-          <w:tab w:val="left" w:pos="-810"/>
-          <w:tab w:val="left" w:pos="2520"/>
-          <w:tab w:val="left" w:pos="2880"/>
-        </w:tabs>
-        <w:spacing w:before="120"/>
-        <w:ind w:left="1440"/>
-        <w:jc w:val="both"/>
-        <w:rPr>
-          <w:rFonts w:ascii="Tahoma" w:hAnsi="Tahoma" w:cs="Tahoma"/>
-          <w:lang w:val="id-ID"/>
-        </w:rPr>
-      </w:pPr>
-      <w:r>
-        <w:rPr>
-          <w:rFonts w:ascii="Tahoma" w:hAnsi="Tahoma" w:cs="Tahoma"/>
-          <w:lang w:val="sv-SE"/>
-        </w:rPr>
-        <w:t>Nomor</w:t>
-      </w:r>
-      <w:r>
-        <w:rPr>
-          <w:rFonts w:ascii="Tahoma" w:hAnsi="Tahoma" w:cs="Tahoma"/>
-          <w:lang w:val="sv-SE"/>
-        </w:rPr>
-        <w:tab/>
-        <w:t>:</w:t>
-      </w:r>
-      <w:r>
-        <w:rPr>
-          <w:rFonts w:ascii="Tahoma" w:hAnsi="Tahoma" w:cs="Tahoma"/>
-          <w:lang w:val="sv-SE"/>
-        </w:rPr>
-        <w:tab/>
-      </w:r>
-      <w:r>
-        <w:rPr>
-          <w:rFonts w:ascii="Tahoma" w:hAnsi="Tahoma" w:cs="Tahoma"/>
-          <w:highlight w:val="cyan"/>
-          <w:lang w:val="id-ID"/>
-        </w:rPr>
-        <w:t>#norks#</w:t>
-      </w:r>
-    </w:p>
-    <w:p>
-      <w:pPr>
-        <w:tabs>
-          <w:tab w:val="left" w:pos="-810"/>
-          <w:tab w:val="left" w:pos="2520"/>
-          <w:tab w:val="left" w:pos="2880"/>
-        </w:tabs>
-        <w:spacing w:before="40"/>
-        <w:ind w:left="1440"/>
-        <w:jc w:val="both"/>
-        <w:rPr>
-          <w:rFonts w:ascii="Tahoma" w:hAnsi="Tahoma" w:cs="Tahoma"/>
-          <w:lang w:val="id-ID"/>
-        </w:rPr>
-      </w:pPr>
-      <w:r>
-        <w:rPr>
-          <w:rFonts w:ascii="Tahoma" w:hAnsi="Tahoma" w:cs="Tahoma"/>
-          <w:lang w:val="sv-SE"/>
-        </w:rPr>
-        <w:t>Tanggal</w:t>
-      </w:r>
-      <w:r>
-        <w:rPr>
-          <w:rFonts w:ascii="Tahoma" w:hAnsi="Tahoma" w:cs="Tahoma"/>
-          <w:lang w:val="sv-SE"/>
-        </w:rPr>
-        <w:tab/>
-        <w:t>:</w:t>
-      </w:r>
-      <w:r>
-        <w:rPr>
-          <w:rFonts w:ascii="Tahoma" w:hAnsi="Tahoma" w:cs="Tahoma"/>
-          <w:lang w:val="sv-SE"/>
-        </w:rPr>
-        <w:tab/>
-      </w:r>
-      <w:r>
-        <w:rPr>
-          <w:rFonts w:ascii="Tahoma" w:hAnsi="Tahoma" w:cs="Tahoma"/>
-          <w:highlight w:val="cyan"/>
-          <w:lang w:val="id-ID"/>
-        </w:rPr>
-        <w:t>#tglrks#</w:t>
-      </w:r>
-    </w:p>
-    <w:p>
-      <w:pPr>
-        <w:pStyle w:val="BodyTextIndent2"/>
-        <w:tabs>
-          <w:tab w:val="left" w:pos="-2093"/>
-          <w:tab w:val="left" w:pos="1980"/>
-        </w:tabs>
-        <w:spacing w:line="180" w:lineRule="auto"/>
-        <w:ind w:left="1077"/>
+      </w:pPr>
+      <w:r>
         <w:rPr>
           <w:rFonts w:ascii="Tahoma" w:hAnsi="Tahoma" w:cs="Tahoma"/>
           <w:sz w:val="22"/>
           <w:szCs w:val="22"/>
           <w:lang w:val="fi-FI"/>
         </w:rPr>
-      </w:pPr>
-      <w:r>
+        <w:t xml:space="preserve"> </w:t>
+      </w:r>
+    </w:p>
+    <w:p>
+      <w:pPr>
+        <w:pStyle w:val="BodyTextIndent2"/>
+        <w:tabs>
+          <w:tab w:val="left" w:pos="-2093"/>
+          <w:tab w:val="left" w:pos="1980"/>
+        </w:tabs>
         <w:rPr>
           <w:rFonts w:ascii="Tahoma" w:hAnsi="Tahoma" w:cs="Tahoma"/>
           <w:sz w:val="22"/>
           <w:szCs w:val="22"/>
           <w:lang w:val="fi-FI"/>
         </w:rPr>
-        <w:t xml:space="preserve"> </w:t>
-      </w:r>
-    </w:p>
-    <w:p>
-      <w:pPr>
-        <w:pStyle w:val="BodyTextIndent2"/>
-        <w:tabs>
-          <w:tab w:val="left" w:pos="-2093"/>
-          <w:tab w:val="left" w:pos="1980"/>
-        </w:tabs>
+      </w:pPr>
+      <w:r>
         <w:rPr>
           <w:rFonts w:ascii="Tahoma" w:hAnsi="Tahoma" w:cs="Tahoma"/>
           <w:sz w:val="22"/>
           <w:szCs w:val="22"/>
           <w:lang w:val="fi-FI"/>
         </w:rPr>
-      </w:pPr>
-      <w:r>
+        <w:t xml:space="preserve">Biaya Penawaran agar disampaikan secara rinci dalam lampiran dan Selanjutnya, penawaran harga Saudara akan dilakukan Negosiasi lebih lanjut untuk diperoleh harga yang wajar. Dalam hal surat penawaran harga yang Saudara tawarkan setelah di evaluasi ternyata tidak wajar (un-reasonable price) PT. PLN (Persero) berhak menolak untuk tidak diproses lebih lanjut. </w:t>
+      </w:r>
+    </w:p>
+    <w:p>
+      <w:pPr>
+        <w:pStyle w:val="BodyTextIndent2"/>
+        <w:tabs>
+          <w:tab w:val="left" w:pos="-2093"/>
+          <w:tab w:val="left" w:pos="1980"/>
+        </w:tabs>
+        <w:spacing w:line="180" w:lineRule="auto"/>
+        <w:ind w:left="1077"/>
         <w:rPr>
           <w:rFonts w:ascii="Tahoma" w:hAnsi="Tahoma" w:cs="Tahoma"/>
           <w:sz w:val="22"/>
           <w:szCs w:val="22"/>
           <w:lang w:val="fi-FI"/>
         </w:rPr>
-        <w:t xml:space="preserve">Biaya Penawaran agar disampaikan secara rinci dalam lampiran dan Selanjutnya, penawaran harga Saudara akan dilakukan Negosiasi lebih lanjut untuk diperoleh harga yang wajar. Dalam hal surat penawaran harga yang Saudara tawarkan setelah di evaluasi ternyata tidak wajar (un-reasonable price) PT. PLN (Persero) berhak menolak untuk tidak diproses lebih lanjut. </w:t>
-      </w:r>
+      </w:pPr>
     </w:p>
     <w:p>
       <w:pPr>
@@ -1153,8 +825,6 @@
           <w:tab w:val="left" w:pos="-2093"/>
           <w:tab w:val="left" w:pos="1980"/>
         </w:tabs>
-        <w:spacing w:line="180" w:lineRule="auto"/>
-        <w:ind w:left="1077"/>
         <w:rPr>
           <w:rFonts w:ascii="Tahoma" w:hAnsi="Tahoma" w:cs="Tahoma"/>
           <w:sz w:val="22"/>
@@ -1162,45 +832,30 @@
           <w:lang w:val="fi-FI"/>
         </w:rPr>
       </w:pPr>
-    </w:p>
-    <w:p>
-      <w:pPr>
-        <w:pStyle w:val="BodyTextIndent2"/>
-        <w:tabs>
-          <w:tab w:val="left" w:pos="-2093"/>
-          <w:tab w:val="left" w:pos="1980"/>
-        </w:tabs>
+      <w:r>
         <w:rPr>
           <w:rFonts w:ascii="Tahoma" w:hAnsi="Tahoma" w:cs="Tahoma"/>
           <w:sz w:val="22"/>
           <w:szCs w:val="22"/>
           <w:lang w:val="fi-FI"/>
         </w:rPr>
-      </w:pPr>
-      <w:r>
+        <w:t>Hal-hal lain yang belum diatur dalam surat permintaan penawaran harga  ini  akan diatur lebih lanjut dalam Surat Peritah Kerja.</w:t>
+      </w:r>
+    </w:p>
+    <w:p>
+      <w:pPr>
+        <w:pStyle w:val="BodyTextIndent2"/>
+        <w:tabs>
+          <w:tab w:val="left" w:pos="-2093"/>
+          <w:tab w:val="left" w:pos="1980"/>
+        </w:tabs>
+        <w:spacing w:line="180" w:lineRule="auto"/>
         <w:rPr>
           <w:rFonts w:ascii="Tahoma" w:hAnsi="Tahoma" w:cs="Tahoma"/>
           <w:sz w:val="22"/>
           <w:szCs w:val="22"/>
           <w:lang w:val="fi-FI"/>
         </w:rPr>
-        <w:t>Hal-hal lain yang belum diatur dalam surat permintaan penawaran harga  ini  akan diatur lebih lanjut dalam Surat Peritah Kerja.</w:t>
-      </w:r>
-    </w:p>
-    <w:p>
-      <w:pPr>
-        <w:pStyle w:val="BodyTextIndent2"/>
-        <w:tabs>
-          <w:tab w:val="left" w:pos="-2093"/>
-          <w:tab w:val="left" w:pos="1980"/>
-        </w:tabs>
-        <w:spacing w:line="180" w:lineRule="auto"/>
-        <w:rPr>
-          <w:rFonts w:ascii="Tahoma" w:hAnsi="Tahoma" w:cs="Tahoma"/>
-          <w:sz w:val="22"/>
-          <w:szCs w:val="22"/>
-          <w:lang w:val="fi-FI"/>
-        </w:rPr>
       </w:pPr>
     </w:p>
     <w:p>
@@ -1267,79 +922,16 @@
         <w:rPr>
           <w:rFonts w:ascii="Tahoma" w:hAnsi="Tahoma" w:cs="Tahoma"/>
           <w:b/>
-          <w:lang w:val="fi-FI"/>
-        </w:rPr>
-      </w:pPr>
-    </w:p>
-    <w:p>
-      <w:pPr>
-        <w:ind w:left="4680"/>
+          <w:lang w:val="sv-SE"/>
+        </w:rPr>
+      </w:pPr>
+      <w:r>
         <w:rPr>
           <w:rFonts w:ascii="Tahoma" w:hAnsi="Tahoma" w:cs="Tahoma"/>
           <w:b/>
           <w:lang w:val="sv-SE"/>
         </w:rPr>
-      </w:pPr>
-    </w:p>
-    <w:p>
-      <w:pPr>
-        <w:ind w:left="4680"/>
-        <w:rPr>
-          <w:rFonts w:ascii="Tahoma" w:hAnsi="Tahoma" w:cs="Tahoma"/>
-          <w:b/>
-          <w:lang w:val="sv-SE"/>
-        </w:rPr>
-      </w:pPr>
-    </w:p>
-    <w:p>
-      <w:pPr>
-        <w:ind w:left="4680"/>
-        <w:rPr>
-          <w:rFonts w:ascii="Tahoma" w:hAnsi="Tahoma" w:cs="Tahoma"/>
-          <w:b/>
-          <w:lang w:val="sv-SE"/>
-        </w:rPr>
-      </w:pPr>
-    </w:p>
-    <w:p>
-      <w:pPr>
-        <w:ind w:left="4680"/>
-        <w:rPr>
-          <w:rFonts w:ascii="Tahoma" w:hAnsi="Tahoma" w:cs="Tahoma"/>
-          <w:b/>
-          <w:lang w:val="sv-SE"/>
-        </w:rPr>
-      </w:pPr>
-      <w:r>
-        <w:rPr>
-          <w:rFonts w:ascii="Tahoma" w:hAnsi="Tahoma" w:cs="Tahoma"/>
-          <w:b/>
-          <w:lang w:val="sv-SE"/>
-        </w:rPr>
-        <w:tab/>
-      </w:r>
-      <w:r>
-        <w:rPr>
-          <w:rFonts w:ascii="Tahoma" w:hAnsi="Tahoma" w:cs="Tahoma"/>
-          <w:b/>
-          <w:lang w:val="sv-SE"/>
-        </w:rPr>
-        <w:tab/>
-      </w:r>
-      <w:r>
-        <w:rPr>
-          <w:rFonts w:ascii="Tahoma" w:hAnsi="Tahoma" w:cs="Tahoma"/>
-          <w:b/>
-          <w:lang w:val="sv-SE"/>
-        </w:rPr>
-        <w:tab/>
-      </w:r>
-      <w:r>
-        <w:rPr>
-          <w:rFonts w:ascii="Tahoma" w:hAnsi="Tahoma" w:cs="Tahoma"/>
-          <w:b/>
-          <w:lang w:val="sv-SE"/>
-        </w:rPr>
+        <w:lastRenderedPageBreak/>
         <w:tab/>
       </w:r>
       <w:r>

</xml_diff>